<commit_message>
resolution converted videos updated
</commit_message>
<xml_diff>
--- a/Project12_HTMCLAVideoLearning/HTMVideoLearning/Run2/YotubeVideo1Results/ResultLog.docx
+++ b/Project12_HTMCLAVideoLearning/HTMVideoLearning/Run2/YotubeVideo1Results/ResultLog.docx
@@ -295,7 +295,6 @@
           <w:lang w:val="en-US"/>
         </w:rPr>
       </w:pPr>
-      <w:bookmarkStart w:id="0" w:name="_GoBack"/>
       <w:r>
         <w:rPr>
           <w:rFonts w:hint="default"/>
@@ -306,6 +305,293 @@
         <w:t>Resolution: 40x40</w:t>
       </w:r>
     </w:p>
+    <w:p>
+      <w:pPr>
+        <w:rPr>
+          <w:rFonts w:hint="default"/>
+          <w:b w:val="0"/>
+          <w:bCs w:val="0"/>
+          <w:lang w:val="en-US"/>
+        </w:rPr>
+      </w:pPr>
+      <w:r>
+        <w:rPr>
+          <w:rFonts w:hint="default"/>
+          <w:b w:val="0"/>
+          <w:bCs w:val="0"/>
+          <w:lang w:val="en-US"/>
+        </w:rPr>
+        <w:t>Result Log for reaching saturated accuracy at 89.79591836734694</w:t>
+      </w:r>
+    </w:p>
+    <w:p>
+      <w:pPr>
+        <w:rPr>
+          <w:rFonts w:hint="default"/>
+          <w:b w:val="0"/>
+          <w:bCs w:val="0"/>
+          <w:lang w:val="en-US"/>
+        </w:rPr>
+      </w:pPr>
+      <w:r>
+        <w:rPr>
+          <w:rFonts w:hint="default"/>
+          <w:b w:val="0"/>
+          <w:bCs w:val="0"/>
+          <w:lang w:val="en-US"/>
+        </w:rPr>
+        <w:t>Label: Video 1</w:t>
+      </w:r>
+    </w:p>
+    <w:p>
+      <w:pPr>
+        <w:rPr>
+          <w:rFonts w:hint="default"/>
+          <w:b w:val="0"/>
+          <w:bCs w:val="0"/>
+          <w:lang w:val="en-US"/>
+        </w:rPr>
+      </w:pPr>
+      <w:r>
+        <w:rPr>
+          <w:rFonts w:hint="default"/>
+          <w:b w:val="0"/>
+          <w:bCs w:val="0"/>
+          <w:lang w:val="en-US"/>
+        </w:rPr>
+        <w:t>Video Name: final_61eeb9d16659f6012be9ea81_421400</w:t>
+      </w:r>
+    </w:p>
+    <w:p>
+      <w:pPr>
+        <w:rPr>
+          <w:rFonts w:hint="default"/>
+          <w:b w:val="0"/>
+          <w:bCs w:val="0"/>
+          <w:lang w:val="en-US"/>
+        </w:rPr>
+      </w:pPr>
+      <w:r>
+        <w:rPr>
+          <w:rFonts w:hint="default"/>
+          <w:b w:val="0"/>
+          <w:bCs w:val="0"/>
+          <w:lang w:val="en-US"/>
+        </w:rPr>
+        <w:t>Stop after 106 cycles</w:t>
+      </w:r>
+    </w:p>
+    <w:p>
+      <w:pPr>
+        <w:rPr>
+          <w:rFonts w:hint="default"/>
+          <w:b w:val="0"/>
+          <w:bCs w:val="0"/>
+          <w:lang w:val="en-US"/>
+        </w:rPr>
+      </w:pPr>
+      <w:r>
+        <w:rPr>
+          <w:rFonts w:hint="default"/>
+          <w:b w:val="0"/>
+          <w:bCs w:val="0"/>
+          <w:lang w:val="en-US"/>
+        </w:rPr>
+        <w:t>Elapsed time: 12 min.</w:t>
+      </w:r>
+    </w:p>
+    <w:p>
+      <w:pPr>
+        <w:rPr>
+          <w:rFonts w:hint="default"/>
+          <w:b w:val="0"/>
+          <w:bCs w:val="0"/>
+          <w:lang w:val="en-US"/>
+        </w:rPr>
+      </w:pPr>
+      <w:r>
+        <w:rPr>
+          <w:rFonts w:hint="default"/>
+          <w:b w:val="0"/>
+          <w:bCs w:val="0"/>
+          <w:lang w:val="en-US"/>
+        </w:rPr>
+        <w:t>reaching stable after enter newborn cycle 320.</w:t>
+      </w:r>
+    </w:p>
+    <w:p>
+      <w:pPr>
+        <w:rPr>
+          <w:rFonts w:hint="default"/>
+          <w:b w:val="0"/>
+          <w:bCs w:val="0"/>
+          <w:lang w:val="en-US"/>
+        </w:rPr>
+      </w:pPr>
+    </w:p>
+    <w:p>
+      <w:pPr>
+        <w:rPr>
+          <w:rFonts w:hint="default"/>
+          <w:b/>
+          <w:bCs/>
+          <w:lang w:val="en-US"/>
+        </w:rPr>
+      </w:pPr>
+      <w:r>
+        <w:rPr>
+          <w:rFonts w:hint="default"/>
+          <w:b/>
+          <w:bCs/>
+          <w:lang w:val="en-US"/>
+        </w:rPr>
+        <w:t>Resolution: 50x50</w:t>
+      </w:r>
+    </w:p>
+    <w:p>
+      <w:pPr>
+        <w:rPr>
+          <w:rFonts w:hint="default"/>
+          <w:b w:val="0"/>
+          <w:bCs w:val="0"/>
+          <w:lang w:val="en-US"/>
+        </w:rPr>
+      </w:pPr>
+      <w:r>
+        <w:rPr>
+          <w:rFonts w:hint="default"/>
+          <w:b w:val="0"/>
+          <w:bCs w:val="0"/>
+          <w:lang w:val="en-US"/>
+        </w:rPr>
+        <w:t>Result Log for reaching saturated accuracy at 89.79591836734694</w:t>
+      </w:r>
+    </w:p>
+    <w:p>
+      <w:pPr>
+        <w:rPr>
+          <w:rFonts w:hint="default"/>
+          <w:b w:val="0"/>
+          <w:bCs w:val="0"/>
+          <w:lang w:val="en-US"/>
+        </w:rPr>
+      </w:pPr>
+      <w:r>
+        <w:rPr>
+          <w:rFonts w:hint="default"/>
+          <w:b w:val="0"/>
+          <w:bCs w:val="0"/>
+          <w:lang w:val="en-US"/>
+        </w:rPr>
+        <w:t>Label: Video 1</w:t>
+      </w:r>
+    </w:p>
+    <w:p>
+      <w:pPr>
+        <w:rPr>
+          <w:rFonts w:hint="default"/>
+          <w:b w:val="0"/>
+          <w:bCs w:val="0"/>
+          <w:lang w:val="en-US"/>
+        </w:rPr>
+      </w:pPr>
+      <w:r>
+        <w:rPr>
+          <w:rFonts w:hint="default"/>
+          <w:b w:val="0"/>
+          <w:bCs w:val="0"/>
+          <w:lang w:val="en-US"/>
+        </w:rPr>
+        <w:t>Video Name: final_61eeb9d16659f6012be9ea81_421400</w:t>
+      </w:r>
+    </w:p>
+    <w:p>
+      <w:pPr>
+        <w:rPr>
+          <w:rFonts w:hint="default"/>
+          <w:b w:val="0"/>
+          <w:bCs w:val="0"/>
+          <w:lang w:val="en-US"/>
+        </w:rPr>
+      </w:pPr>
+      <w:r>
+        <w:rPr>
+          <w:rFonts w:hint="default"/>
+          <w:b w:val="0"/>
+          <w:bCs w:val="0"/>
+          <w:lang w:val="en-US"/>
+        </w:rPr>
+        <w:t>Stop after 64 cycles</w:t>
+      </w:r>
+    </w:p>
+    <w:p>
+      <w:pPr>
+        <w:rPr>
+          <w:rFonts w:hint="default"/>
+          <w:b w:val="0"/>
+          <w:bCs w:val="0"/>
+          <w:lang w:val="en-US"/>
+        </w:rPr>
+      </w:pPr>
+      <w:r>
+        <w:rPr>
+          <w:rFonts w:hint="default"/>
+          <w:b w:val="0"/>
+          <w:bCs w:val="0"/>
+          <w:lang w:val="en-US"/>
+        </w:rPr>
+        <w:t>Elapsed time: 6 min.</w:t>
+      </w:r>
+    </w:p>
+    <w:p>
+      <w:pPr>
+        <w:rPr>
+          <w:rFonts w:hint="default"/>
+          <w:b w:val="0"/>
+          <w:bCs w:val="0"/>
+          <w:lang w:val="en-US"/>
+        </w:rPr>
+      </w:pPr>
+      <w:r>
+        <w:rPr>
+          <w:rFonts w:hint="default"/>
+          <w:b w:val="0"/>
+          <w:bCs w:val="0"/>
+          <w:lang w:val="en-US"/>
+        </w:rPr>
+        <w:t>reaching stable after enter newborn cycle 321.</w:t>
+      </w:r>
+    </w:p>
+    <w:p>
+      <w:pPr>
+        <w:rPr>
+          <w:rFonts w:hint="default"/>
+          <w:b w:val="0"/>
+          <w:bCs w:val="0"/>
+          <w:lang w:val="en-US"/>
+        </w:rPr>
+      </w:pPr>
+    </w:p>
+    <w:p>
+      <w:pPr>
+        <w:rPr>
+          <w:rFonts w:hint="default"/>
+          <w:b/>
+          <w:bCs/>
+          <w:lang w:val="en-US"/>
+        </w:rPr>
+      </w:pPr>
+      <w:bookmarkStart w:id="0" w:name="_GoBack"/>
+      <w:r>
+        <w:rPr>
+          <w:rFonts w:hint="default"/>
+          <w:b/>
+          <w:bCs/>
+          <w:lang w:val="en-US"/>
+        </w:rPr>
+        <w:t>Resolution: 50x25</w:t>
+      </w:r>
+    </w:p>
     <w:bookmarkEnd w:id="0"/>
     <w:p>
       <w:pPr>
@@ -323,7 +609,7 @@
           <w:bCs w:val="0"/>
           <w:lang w:val="en-US"/>
         </w:rPr>
-        <w:t>Result Log for reaching saturated accuracy at 89.79591836734694</w:t>
+        <w:t>Result Log for reaching saturated accuracy at 97.95918367346938</w:t>
       </w:r>
     </w:p>
     <w:p>
@@ -380,45 +666,45 @@
           <w:bCs w:val="0"/>
           <w:lang w:val="en-US"/>
         </w:rPr>
-        <w:t>Stop after 106 cycles</w:t>
-      </w:r>
-    </w:p>
-    <w:p>
-      <w:pPr>
-        <w:rPr>
-          <w:rFonts w:hint="default"/>
-          <w:b w:val="0"/>
-          <w:bCs w:val="0"/>
-          <w:lang w:val="en-US"/>
-        </w:rPr>
-      </w:pPr>
-      <w:r>
-        <w:rPr>
-          <w:rFonts w:hint="default"/>
-          <w:b w:val="0"/>
-          <w:bCs w:val="0"/>
-          <w:lang w:val="en-US"/>
-        </w:rPr>
-        <w:t>Elapsed time: 12 min.</w:t>
-      </w:r>
-    </w:p>
-    <w:p>
-      <w:pPr>
-        <w:rPr>
-          <w:rFonts w:hint="default"/>
-          <w:b w:val="0"/>
-          <w:bCs w:val="0"/>
-          <w:lang w:val="en-US"/>
-        </w:rPr>
-      </w:pPr>
-      <w:r>
-        <w:rPr>
-          <w:rFonts w:hint="default"/>
-          <w:b w:val="0"/>
-          <w:bCs w:val="0"/>
-          <w:lang w:val="en-US"/>
-        </w:rPr>
-        <w:t>reaching stable after enter newborn cycle 320.</w:t>
+        <w:t>Stop after 90 cycles</w:t>
+      </w:r>
+    </w:p>
+    <w:p>
+      <w:pPr>
+        <w:rPr>
+          <w:rFonts w:hint="default"/>
+          <w:b w:val="0"/>
+          <w:bCs w:val="0"/>
+          <w:lang w:val="en-US"/>
+        </w:rPr>
+      </w:pPr>
+      <w:r>
+        <w:rPr>
+          <w:rFonts w:hint="default"/>
+          <w:b w:val="0"/>
+          <w:bCs w:val="0"/>
+          <w:lang w:val="en-US"/>
+        </w:rPr>
+        <w:t>Elapsed time: 8 min.</w:t>
+      </w:r>
+    </w:p>
+    <w:p>
+      <w:pPr>
+        <w:rPr>
+          <w:rFonts w:hint="default"/>
+          <w:b w:val="0"/>
+          <w:bCs w:val="0"/>
+          <w:lang w:val="en-US"/>
+        </w:rPr>
+      </w:pPr>
+      <w:r>
+        <w:rPr>
+          <w:rFonts w:hint="default"/>
+          <w:b w:val="0"/>
+          <w:bCs w:val="0"/>
+          <w:lang w:val="en-US"/>
+        </w:rPr>
+        <w:t>reaching stable after enter newborn cycle 322.</w:t>
       </w:r>
     </w:p>
     <w:p>

</xml_diff>